<commit_message>
updated the issues section
</commit_message>
<xml_diff>
--- a/Circuit Description.docx
+++ b/Circuit Description.docx
@@ -8069,39 +8069,7 @@
           <w:sz w:val="24"/>
           <w:szCs w:val="24"/>
         </w:rPr>
-        <w:t xml:space="preserve">Once all the relays are in the correct position to commence charging, the system now looks like the six batteries connected in </w:t>
-      </w:r>
-      <w:r>
-        <w:rPr>
-          <w:rFonts w:ascii="Times New Roman" w:hAnsi="Times New Roman" w:cs="Times New Roman"/>
-          <w:sz w:val="24"/>
-          <w:szCs w:val="24"/>
-        </w:rPr>
-        <w:t>series within each battery module</w:t>
-      </w:r>
-      <w:r>
-        <w:rPr>
-          <w:rFonts w:ascii="Times New Roman" w:hAnsi="Times New Roman" w:cs="Times New Roman"/>
-          <w:sz w:val="24"/>
-          <w:szCs w:val="24"/>
-        </w:rPr>
-        <w:t>.</w:t>
-      </w:r>
-      <w:r>
-        <w:rPr>
-          <w:rFonts w:ascii="Times New Roman" w:hAnsi="Times New Roman" w:cs="Times New Roman"/>
-          <w:sz w:val="24"/>
-          <w:szCs w:val="24"/>
-        </w:rPr>
-        <w:t xml:space="preserve"> All the modules within the battery pack are connected in series.</w:t>
-      </w:r>
-      <w:r>
-        <w:rPr>
-          <w:rFonts w:ascii="Times New Roman" w:hAnsi="Times New Roman" w:cs="Times New Roman"/>
-          <w:sz w:val="24"/>
-          <w:szCs w:val="24"/>
-        </w:rPr>
-        <w:t xml:space="preserve"> A rough breakdown of how the system should act once the relays are in the correct position is shown on the next page, showing two of the six batteries in </w:t>
+        <w:t xml:space="preserve">Once all the relays are in the correct position to commence charging, the system now looks like the six batteries connected in series within each battery module. All the modules within the battery pack are connected in series. A rough breakdown of how the system should act once the relays are in the correct position is shown on the next page, showing two of the six batteries in </w:t>
       </w:r>
       <w:r>
         <w:rPr>
@@ -8443,15 +8411,7 @@
           <w:szCs w:val="24"/>
         </w:rPr>
         <w:tab/>
-        <w:t xml:space="preserve">The modules within the battery packs are now all in series and become the output for each battery pack. The battery packs are connected in parallel routed to the physical controlled voltage source block. </w:t>
-      </w:r>
-      <w:r>
-        <w:rPr>
-          <w:rFonts w:ascii="Times New Roman" w:hAnsi="Times New Roman" w:cs="Times New Roman"/>
-          <w:sz w:val="24"/>
-          <w:szCs w:val="24"/>
-        </w:rPr>
-        <w:t>The output of the physical controller voltage source goes through a PS-Simulink converter to convert the physical signal into a Simulink signal. The Simulink signal is then sent into a Simulink controlled voltage source and routed into the Discharge Circuit Subsystem.</w:t>
+        <w:t>The modules within the battery packs are now all in series and become the output for each battery pack. The battery packs are connected in parallel routed to the physical controlled voltage source block. The output of the physical controller voltage source goes through a PS-Simulink converter to convert the physical signal into a Simulink signal. The Simulink signal is then sent into a Simulink controlled voltage source and routed into the Discharge Circuit Subsystem.</w:t>
       </w:r>
       <w:r>
         <w:rPr>
@@ -8525,13 +8485,6 @@
           <w:szCs w:val="24"/>
         </w:rPr>
         <w:tab/>
-      </w:r>
-      <w:r>
-        <w:rPr>
-          <w:rFonts w:ascii="Times New Roman" w:hAnsi="Times New Roman" w:cs="Times New Roman"/>
-          <w:sz w:val="24"/>
-          <w:szCs w:val="24"/>
-        </w:rPr>
         <w:t>The voltage goes through to the Load resistor which controls how my amperage is being drawn from the system. There are two forms of measurement: the voltage measurement block and the current measurement block. These measurement blocks then output to the Volt and Amp connection ports which will connect to Volt and Amp GOTO blocks which route to the Power Output subsystem. Additionally, there is a Positive and Negative connection port which will allow the connection required for the external team on the outside of the battery Conex container.</w:t>
       </w:r>
     </w:p>
@@ -8757,23 +8710,7 @@
           <w:sz w:val="24"/>
           <w:szCs w:val="24"/>
         </w:rPr>
-        <w:t xml:space="preserve">The voltage and amperage FROM blocks from the discharge circuit in the battery Conex container are routed into the Power Output subsystem when they are both routed out immediately and through a Product block which creates the power curve. The three signals become the outputs to the Power Output subsystem into a scope block to display the </w:t>
-      </w:r>
-      <w:r>
-        <w:rPr>
-          <w:rFonts w:ascii="Times New Roman" w:hAnsi="Times New Roman" w:cs="Times New Roman"/>
-          <w:sz w:val="24"/>
-          <w:szCs w:val="24"/>
-        </w:rPr>
-        <w:t xml:space="preserve">discharge </w:t>
-      </w:r>
-      <w:r>
-        <w:rPr>
-          <w:rFonts w:ascii="Times New Roman" w:hAnsi="Times New Roman" w:cs="Times New Roman"/>
-          <w:sz w:val="24"/>
-          <w:szCs w:val="24"/>
-        </w:rPr>
-        <w:t>results.</w:t>
+        <w:t>The voltage and amperage FROM blocks from the discharge circuit in the battery Conex container are routed into the Power Output subsystem when they are both routed out immediately and through a Product block which creates the power curve. The three signals become the outputs to the Power Output subsystem into a scope block to display the discharge results.</w:t>
       </w:r>
     </w:p>
     <w:p>
@@ -8848,15 +8785,7 @@
           <w:sz w:val="24"/>
           <w:szCs w:val="24"/>
         </w:rPr>
-        <w:t xml:space="preserve">The goal of this circuit is to </w:t>
-      </w:r>
-      <w:r>
-        <w:rPr>
-          <w:rFonts w:ascii="Times New Roman" w:hAnsi="Times New Roman" w:cs="Times New Roman"/>
-          <w:sz w:val="24"/>
-          <w:szCs w:val="24"/>
-        </w:rPr>
-        <w:t>allow the user to simulate different amounts of batteries in the system up to 84 batteries. The limitations that brought about this requirement is the amount of space in a Conex container when all the batteries, insulation, wiring, and more protective systems.</w:t>
+        <w:t>The goal of this circuit is to allow the user to simulate different amounts of batteries in the system up to 84 batteries. The limitations that brought about this requirement is the amount of space in a Conex container when all the batteries, insulation, wiring, and more protective systems.</w:t>
       </w:r>
     </w:p>
     <w:p>
@@ -8908,23 +8837,7 @@
           <w:sz w:val="24"/>
           <w:szCs w:val="24"/>
         </w:rPr>
-        <w:t xml:space="preserve"> temperature within the battery Conex container. Wire is routed between the Conex containers to connect the </w:t>
-      </w:r>
-      <w:r>
-        <w:rPr>
-          <w:rFonts w:ascii="Times New Roman" w:eastAsiaTheme="minorEastAsia" w:hAnsi="Times New Roman" w:cs="Times New Roman"/>
-          <w:sz w:val="24"/>
-          <w:szCs w:val="24"/>
-        </w:rPr>
-        <w:t>bypass</w:t>
-      </w:r>
-      <w:r>
-        <w:rPr>
-          <w:rFonts w:ascii="Times New Roman" w:eastAsiaTheme="minorEastAsia" w:hAnsi="Times New Roman" w:cs="Times New Roman"/>
-          <w:sz w:val="24"/>
-          <w:szCs w:val="24"/>
-        </w:rPr>
-        <w:t xml:space="preserve"> system. </w:t>
+        <w:t xml:space="preserve"> temperature within the battery Conex container. Wire is routed between the Conex containers to connect the bypass system. </w:t>
       </w:r>
       <w:r>
         <w:rPr>
@@ -9106,31 +9019,7 @@
           <w:szCs w:val="24"/>
         </w:rPr>
         <w:tab/>
-        <w:t xml:space="preserve">For the </w:t>
-      </w:r>
-      <w:r>
-        <w:rPr>
-          <w:rFonts w:ascii="Times New Roman" w:hAnsi="Times New Roman" w:cs="Times New Roman"/>
-          <w:sz w:val="24"/>
-          <w:szCs w:val="24"/>
-        </w:rPr>
-        <w:t xml:space="preserve">bypass </w:t>
-      </w:r>
-      <w:r>
-        <w:rPr>
-          <w:rFonts w:ascii="Times New Roman" w:hAnsi="Times New Roman" w:cs="Times New Roman"/>
-          <w:sz w:val="24"/>
-          <w:szCs w:val="24"/>
-        </w:rPr>
-        <w:t xml:space="preserve">circuit, </w:t>
-      </w:r>
-      <w:r>
-        <w:rPr>
-          <w:rFonts w:ascii="Times New Roman" w:hAnsi="Times New Roman" w:cs="Times New Roman"/>
-          <w:sz w:val="24"/>
-          <w:szCs w:val="24"/>
-        </w:rPr>
-        <w:t>only one subsystem is required in the Controls Conex container called the Bypass Control Circuit subsystem.</w:t>
+        <w:t>For the bypass circuit, only one subsystem is required in the Controls Conex container called the Bypass Control Circuit subsystem.</w:t>
       </w:r>
     </w:p>
     <w:p>
@@ -10072,38 +9961,7 @@
           <w:szCs w:val="24"/>
         </w:rPr>
         <w:tab/>
-      </w:r>
-      <w:r>
-        <w:rPr>
-          <w:rFonts w:ascii="Times New Roman" w:hAnsi="Times New Roman" w:cs="Times New Roman"/>
-          <w:sz w:val="24"/>
-          <w:szCs w:val="24"/>
-        </w:rPr>
-        <w:t xml:space="preserve">The IN connection port is either connected to the Positive connection port for the battery module or to the previous Bypass subsystem outside of this subsystem. The POS and NEG connection port in the Bypass subsystem is connected to the positive and negative terminal of the physical controlled voltage source block. Finally, the OUT connection port is connected to the next Bypass subsystem or the negative connection port for the battery module. With </w:t>
-      </w:r>
-      <w:r>
-        <w:rPr>
-          <w:rFonts w:ascii="Times New Roman" w:hAnsi="Times New Roman" w:cs="Times New Roman"/>
-          <w:sz w:val="24"/>
-          <w:szCs w:val="24"/>
-        </w:rPr>
-        <w:t xml:space="preserve">these single pole double throw (SPDT) </w:t>
-      </w:r>
-      <w:r>
-        <w:rPr>
-          <w:rFonts w:ascii="Times New Roman" w:hAnsi="Times New Roman" w:cs="Times New Roman"/>
-          <w:sz w:val="24"/>
-          <w:szCs w:val="24"/>
-        </w:rPr>
-        <w:t xml:space="preserve">relays deenergized, it puts all the physical controlled voltage source blocks in series which is similar to having the batteries in series. </w:t>
-      </w:r>
-      <w:r>
-        <w:rPr>
-          <w:rFonts w:ascii="Times New Roman" w:hAnsi="Times New Roman" w:cs="Times New Roman"/>
-          <w:sz w:val="24"/>
-          <w:szCs w:val="24"/>
-        </w:rPr>
-        <w:t>However,</w:t>
+        <w:t>The IN connection port is either connected to the Positive connection port for the battery module or to the previous Bypass subsystem outside of this subsystem. The POS and NEG connection port in the Bypass subsystem is connected to the positive and negative terminal of the physical controlled voltage source block. Finally, the OUT connection port is connected to the next Bypass subsystem or the negative connection port for the battery module. With these single pole double throw (SPDT) relays deenergized, it puts all the physical controlled voltage source blocks in series which is similar to having the batteries in series. However,</w:t>
       </w:r>
       <w:r>
         <w:rPr>
@@ -10206,15 +10064,7 @@
           <w:sz w:val="24"/>
           <w:szCs w:val="24"/>
         </w:rPr>
-        <w:t xml:space="preserve">The goal of this circuit is </w:t>
-      </w:r>
-      <w:r>
-        <w:rPr>
-          <w:rFonts w:ascii="Times New Roman" w:hAnsi="Times New Roman" w:cs="Times New Roman"/>
-          <w:sz w:val="24"/>
-          <w:szCs w:val="24"/>
-        </w:rPr>
-        <w:t xml:space="preserve">heat up the batteries into a molten state, temperature of </w:t>
+        <w:t xml:space="preserve">The goal of this circuit is heat up the batteries into a molten state, temperature of </w:t>
       </w:r>
       <m:oMath>
         <m:r>
@@ -10450,31 +10300,7 @@
           <w:szCs w:val="24"/>
         </w:rPr>
         <w:tab/>
-        <w:t xml:space="preserve">For the </w:t>
-      </w:r>
-      <w:r>
-        <w:rPr>
-          <w:rFonts w:ascii="Times New Roman" w:hAnsi="Times New Roman" w:cs="Times New Roman"/>
-          <w:sz w:val="24"/>
-          <w:szCs w:val="24"/>
-        </w:rPr>
-        <w:t>Thermal</w:t>
-      </w:r>
-      <w:r>
-        <w:rPr>
-          <w:rFonts w:ascii="Times New Roman" w:hAnsi="Times New Roman" w:cs="Times New Roman"/>
-          <w:sz w:val="24"/>
-          <w:szCs w:val="24"/>
-        </w:rPr>
-        <w:t xml:space="preserve"> circuit, </w:t>
-      </w:r>
-      <w:r>
-        <w:rPr>
-          <w:rFonts w:ascii="Times New Roman" w:hAnsi="Times New Roman" w:cs="Times New Roman"/>
-          <w:sz w:val="24"/>
-          <w:szCs w:val="24"/>
-        </w:rPr>
-        <w:t>the subsystems that we will deal with are the Thermal Control Circuit and the Battery Module Info.</w:t>
+        <w:t>For the Thermal circuit, the subsystems that we will deal with are the Thermal Control Circuit and the Battery Module Info.</w:t>
       </w:r>
     </w:p>
     <w:p>
@@ -11153,15 +10979,7 @@
           <w:sz w:val="24"/>
           <w:szCs w:val="24"/>
         </w:rPr>
-        <w:t>These outputs are sent to their applicable connection ports. However, the SOC is also routed to a GOTO block which will send this information to the Charge &amp; Discharge Control Functions subsystem as shown above.</w:t>
-      </w:r>
-      <w:r>
-        <w:rPr>
-          <w:rFonts w:ascii="Times New Roman" w:hAnsi="Times New Roman" w:cs="Times New Roman"/>
-          <w:sz w:val="24"/>
-          <w:szCs w:val="24"/>
-        </w:rPr>
-        <w:t xml:space="preserve"> In the Thermal Circuit, the concern is the Cell Temperature (oC) that will be displayed on the scope block for each battery module.</w:t>
+        <w:t>These outputs are sent to their applicable connection ports. However, the SOC is also routed to a GOTO block which will send this information to the Charge &amp; Discharge Control Functions subsystem as shown above. In the Thermal Circuit, the concern is the Cell Temperature (oC) that will be displayed on the scope block for each battery module.</w:t>
       </w:r>
     </w:p>
     <w:p>
@@ -11282,23 +11100,7 @@
           <w:sz w:val="24"/>
           <w:szCs w:val="24"/>
         </w:rPr>
-        <w:t xml:space="preserve">The complete circuit shown above is everything in the battery Conex container. The focus of the </w:t>
-      </w:r>
-      <w:r>
-        <w:rPr>
-          <w:rFonts w:ascii="Times New Roman" w:hAnsi="Times New Roman" w:cs="Times New Roman"/>
-          <w:sz w:val="24"/>
-          <w:szCs w:val="24"/>
-        </w:rPr>
-        <w:t>thermal</w:t>
-      </w:r>
-      <w:r>
-        <w:rPr>
-          <w:rFonts w:ascii="Times New Roman" w:hAnsi="Times New Roman" w:cs="Times New Roman"/>
-          <w:sz w:val="24"/>
-          <w:szCs w:val="24"/>
-        </w:rPr>
-        <w:t xml:space="preserve"> system is the battery packs shown below.</w:t>
+        <w:t>The complete circuit shown above is everything in the battery Conex container. The focus of the thermal system is the battery packs shown below.</w:t>
       </w:r>
     </w:p>
     <w:p>
@@ -12517,6 +12319,80 @@
         <w:tab/>
         <w:t>The size of this circuit is massive, and we had to redesign it from the ground up as we were suffering time constraints due to new requirements for the project. This has caused the simulation to have performance issues. It takes five to 10 minutes to load up and it is a slow process currently to make any changes. We have not discovered the fix for these performance based issues due to time constraints.</w:t>
       </w:r>
+    </w:p>
+    <w:p>
+      <w:pPr>
+        <w:rPr>
+          <w:rFonts w:ascii="Times New Roman" w:hAnsi="Times New Roman" w:cs="Times New Roman"/>
+          <w:sz w:val="24"/>
+          <w:szCs w:val="24"/>
+        </w:rPr>
+      </w:pPr>
+    </w:p>
+    <w:p>
+      <w:pPr>
+        <w:rPr>
+          <w:rFonts w:ascii="Times New Roman" w:hAnsi="Times New Roman" w:cs="Times New Roman"/>
+          <w:b/>
+          <w:bCs/>
+          <w:sz w:val="24"/>
+          <w:szCs w:val="24"/>
+        </w:rPr>
+      </w:pPr>
+      <w:r>
+        <w:rPr>
+          <w:rFonts w:ascii="Times New Roman" w:hAnsi="Times New Roman" w:cs="Times New Roman"/>
+          <w:b/>
+          <w:bCs/>
+          <w:sz w:val="24"/>
+          <w:szCs w:val="24"/>
+        </w:rPr>
+        <w:t>Thermal</w:t>
+      </w:r>
+      <w:r>
+        <w:rPr>
+          <w:rFonts w:ascii="Times New Roman" w:hAnsi="Times New Roman" w:cs="Times New Roman"/>
+          <w:b/>
+          <w:bCs/>
+          <w:sz w:val="24"/>
+          <w:szCs w:val="24"/>
+        </w:rPr>
+        <w:t xml:space="preserve"> Issues</w:t>
+      </w:r>
+    </w:p>
+    <w:p>
+      <w:pPr>
+        <w:rPr>
+          <w:rFonts w:ascii="Times New Roman" w:hAnsi="Times New Roman" w:cs="Times New Roman"/>
+          <w:sz w:val="24"/>
+          <w:szCs w:val="24"/>
+        </w:rPr>
+      </w:pPr>
+      <w:r>
+        <w:rPr>
+          <w:rFonts w:ascii="Times New Roman" w:hAnsi="Times New Roman" w:cs="Times New Roman"/>
+          <w:sz w:val="24"/>
+          <w:szCs w:val="24"/>
+        </w:rPr>
+        <w:tab/>
+      </w:r>
+      <w:r>
+        <w:rPr>
+          <w:rFonts w:ascii="Times New Roman" w:hAnsi="Times New Roman" w:cs="Times New Roman"/>
+          <w:sz w:val="24"/>
+          <w:szCs w:val="24"/>
+        </w:rPr>
+        <w:t>The thermal side had many issues as it took multiple different examples to build it so it could heat the batteries. The only issue that remains that we could not solve due to time constraints was how to heat the batteries to at most 660 degrees Celsius. The thermal side continues to heat past this and within two minutes had gotten to 12000 degrees Celsius on the small scale testing.</w:t>
+      </w:r>
+    </w:p>
+    <w:p>
+      <w:pPr>
+        <w:rPr>
+          <w:rFonts w:ascii="Times New Roman" w:hAnsi="Times New Roman" w:cs="Times New Roman"/>
+          <w:sz w:val="24"/>
+          <w:szCs w:val="24"/>
+        </w:rPr>
+      </w:pPr>
     </w:p>
     <w:sectPr>
       <w:pgSz w:w="12240" w:h="15840"/>

</xml_diff>